<commit_message>
update rapport + add business model image
</commit_message>
<xml_diff>
--- a/rapport.docx
+++ b/rapport.docx
@@ -1,6 +1,6 @@
 
 <file path=word/document.xml><?xml version="1.0" encoding="utf-8"?>
-<w:document xmlns:wpc="http://schemas.microsoft.com/office/word/2010/wordprocessingCanvas" xmlns:cx="http://schemas.microsoft.com/office/drawing/2014/chartex" xmlns:cx1="http://schemas.microsoft.com/office/drawing/2015/9/8/chartex" xmlns:cx2="http://schemas.microsoft.com/office/drawing/2015/10/21/chartex" xmlns:cx3="http://schemas.microsoft.com/office/drawing/2016/5/9/chartex" xmlns:cx4="http://schemas.microsoft.com/office/drawing/2016/5/10/chartex" xmlns:cx5="http://schemas.microsoft.com/office/drawing/2016/5/11/chartex" xmlns:cx6="http://schemas.microsoft.com/office/drawing/2016/5/12/chartex" xmlns:cx7="http://schemas.microsoft.com/office/drawing/2016/5/13/chartex" xmlns:cx8="http://schemas.microsoft.com/office/drawing/2016/5/14/chartex" xmlns:mc="http://schemas.openxmlformats.org/markup-compatibility/2006" xmlns:aink="http://schemas.microsoft.com/office/drawing/2016/ink" xmlns:am3d="http://schemas.microsoft.com/office/drawing/2017/model3d" xmlns:o="urn:schemas-microsoft-com:office:office" xmlns:oel="http://schemas.microsoft.com/office/2019/extlst" xmlns:r="http://schemas.openxmlformats.org/officeDocument/2006/relationships" xmlns:m="http://schemas.openxmlformats.org/officeDocument/2006/math" xmlns:v="urn:schemas-microsoft-com:vml" xmlns:wp14="http://schemas.microsoft.com/office/word/2010/wordprocessingDrawing" xmlns:wp="http://schemas.openxmlformats.org/drawingml/2006/wordprocessingDrawing" xmlns:w10="urn:schemas-microsoft-com:office:word" xmlns:w="http://schemas.openxmlformats.org/wordprocessingml/2006/main" xmlns:w14="http://schemas.microsoft.com/office/word/2010/wordml" xmlns:w15="http://schemas.microsoft.com/office/word/2012/wordml" xmlns:w16cex="http://schemas.microsoft.com/office/word/2018/wordml/cex" xmlns:w16cid="http://schemas.microsoft.com/office/word/2016/wordml/cid" xmlns:w16="http://schemas.microsoft.com/office/word/2018/wordml" xmlns:w16sdtdh="http://schemas.microsoft.com/office/word/2020/wordml/sdtdatahash" xmlns:w16se="http://schemas.microsoft.com/office/word/2015/wordml/symex" xmlns:wpg="http://schemas.microsoft.com/office/word/2010/wordprocessingGroup" xmlns:wpi="http://schemas.microsoft.com/office/word/2010/wordprocessingInk" xmlns:wne="http://schemas.microsoft.com/office/word/2006/wordml" xmlns:wps="http://schemas.microsoft.com/office/word/2010/wordprocessingShape" mc:Ignorable="w14 w15 w16se w16cid w16 w16cex w16sdtdh wp14">
+<w:document xmlns:wpc="http://schemas.microsoft.com/office/word/2010/wordprocessingCanvas" xmlns:cx="http://schemas.microsoft.com/office/drawing/2014/chartex" xmlns:cx1="http://schemas.microsoft.com/office/drawing/2015/9/8/chartex" xmlns:mc="http://schemas.openxmlformats.org/markup-compatibility/2006" xmlns:o="urn:schemas-microsoft-com:office:office" xmlns:r="http://schemas.openxmlformats.org/officeDocument/2006/relationships" xmlns:m="http://schemas.openxmlformats.org/officeDocument/2006/math" xmlns:v="urn:schemas-microsoft-com:vml" xmlns:wp14="http://schemas.microsoft.com/office/word/2010/wordprocessingDrawing" xmlns:wp="http://schemas.openxmlformats.org/drawingml/2006/wordprocessingDrawing" xmlns:w10="urn:schemas-microsoft-com:office:word" xmlns:w="http://schemas.openxmlformats.org/wordprocessingml/2006/main" xmlns:w14="http://schemas.microsoft.com/office/word/2010/wordml" xmlns:w15="http://schemas.microsoft.com/office/word/2012/wordml" xmlns:w16se="http://schemas.microsoft.com/office/word/2015/wordml/symex" xmlns:wpg="http://schemas.microsoft.com/office/word/2010/wordprocessingGroup" xmlns:wpi="http://schemas.microsoft.com/office/word/2010/wordprocessingInk" xmlns:wne="http://schemas.microsoft.com/office/word/2006/wordml" xmlns:wps="http://schemas.microsoft.com/office/word/2010/wordprocessingShape" mc:Ignorable="w14 w15 w16se wp14">
   <w:body>
     <w:p>
       <w:pPr>
@@ -1452,9 +1452,9 @@
       <w:pPr>
         <w:pStyle w:val="Titre2"/>
       </w:pPr>
-      <w:bookmarkStart w:id="3" w:name="_Toc532179969"/>
-      <w:bookmarkStart w:id="4" w:name="_Toc165969639"/>
-      <w:bookmarkStart w:id="5" w:name="_Toc184632897"/>
+      <w:bookmarkStart w:id="3" w:name="_Toc184632897"/>
+      <w:bookmarkStart w:id="4" w:name="_Toc532179969"/>
+      <w:bookmarkStart w:id="5" w:name="_Toc165969639"/>
       <w:r>
         <w:t>T</w:t>
       </w:r>
@@ -1464,7 +1464,7 @@
       <w:r>
         <w:t>e</w:t>
       </w:r>
-      <w:bookmarkEnd w:id="5"/>
+      <w:bookmarkEnd w:id="3"/>
     </w:p>
     <w:p>
       <w:pPr>
@@ -1486,10 +1486,19 @@
     </w:p>
     <w:p>
       <w:pPr>
-        <w:pStyle w:val="Paragraphedeliste"/>
-      </w:pPr>
-      <w:r>
-        <w:t>Par groupe de 3 apprentis au maximum, initier la création d’une entreprise. Configurer l’ERP Odoo afin de permettre la gestion commerciale de l’entreprise.</w:t>
+        <w:pStyle w:val="Retraitcorpsdetexte"/>
+      </w:pPr>
+      <w:r>
+        <w:t>Par groupe de 3 apprentis au maximum</w:t>
+      </w:r>
+      <w:r>
+        <w:t>, initier la création d’une entreprise.</w:t>
+      </w:r>
+      <w:r>
+        <w:t xml:space="preserve"> Configurer L’ERP </w:t>
+      </w:r>
+      <w:r>
+        <w:t>Odoo afin de permettre la gestion commerciale de l’entreprise.</w:t>
       </w:r>
     </w:p>
     <w:p>
@@ -1499,8 +1508,8 @@
       <w:bookmarkStart w:id="7" w:name="_Toc532179964"/>
       <w:bookmarkStart w:id="8" w:name="_Toc165969648"/>
       <w:bookmarkStart w:id="9" w:name="_Toc184632899"/>
-      <w:bookmarkEnd w:id="3"/>
       <w:bookmarkEnd w:id="4"/>
+      <w:bookmarkEnd w:id="5"/>
       <w:r>
         <w:t>Réalisation</w:t>
       </w:r>
@@ -1557,6 +1566,119 @@
     </w:p>
     <w:p>
       <w:pPr>
+        <w:pStyle w:val="Retraitcorpsdetexte3"/>
+      </w:pPr>
+      <w:r>
+        <w:t>Nous avons ensuite créé le business plan et le business model. (</w:t>
+      </w:r>
+      <w:hyperlink r:id="rId12" w:history="1">
+        <w:r>
+          <w:rPr>
+            <w:rStyle w:val="Lienhypertexte"/>
+          </w:rPr>
+          <w:t>Business Plan.docx</w:t>
+        </w:r>
+      </w:hyperlink>
+      <w:r>
+        <w:t xml:space="preserve"> et </w:t>
+      </w:r>
+      <w:hyperlink r:id="rId13" w:history="1">
+        <w:r>
+          <w:rPr>
+            <w:rStyle w:val="Lienhypertexte"/>
+          </w:rPr>
+          <w:t>Business Model.docx</w:t>
+        </w:r>
+      </w:hyperlink>
+      <w:r>
+        <w:t>)</w:t>
+      </w:r>
+    </w:p>
+    <w:p>
+      <w:pPr>
+        <w:pStyle w:val="Retraitcorpsdetexte3"/>
+      </w:pPr>
+      <w:r>
+        <w:t>Nous avons ensuite créé les différents produits dans Odoo, puis créé un site web pour pouvoir vendre les produits</w:t>
+      </w:r>
+      <w:r>
+        <w:t xml:space="preserve">. </w:t>
+      </w:r>
+    </w:p>
+    <w:p>
+      <w:pPr>
+        <w:pStyle w:val="Retraitcorpsdetexte3"/>
+        <w:tabs>
+          <w:tab w:val="clear" w:pos="4395"/>
+          <w:tab w:val="left" w:pos="2567"/>
+        </w:tabs>
+      </w:pPr>
+      <w:bookmarkStart w:id="14" w:name="_GoBack"/>
+      <w:bookmarkEnd w:id="14"/>
+    </w:p>
+    <w:p>
+      <w:pPr>
+        <w:pStyle w:val="Retraitcorpsdetexte3"/>
+      </w:pPr>
+      <w:r>
+        <w:t xml:space="preserve">BPMN : </w:t>
+      </w:r>
+    </w:p>
+    <w:p>
+      <w:pPr>
+        <w:pStyle w:val="Retraitcorpsdetexte3"/>
+      </w:pPr>
+      <w:r>
+        <w:t>Fabrication :</w:t>
+      </w:r>
+    </w:p>
+    <w:p>
+      <w:pPr>
+        <w:pStyle w:val="Retraitcorpsdetexte3"/>
+      </w:pPr>
+      <w:r>
+        <w:rPr>
+          <w:noProof/>
+        </w:rPr>
+        <w:drawing>
+          <wp:inline distT="0" distB="0" distL="0" distR="0" wp14:anchorId="6991A2C6" wp14:editId="00BCCEA4">
+            <wp:extent cx="5260274" cy="1590261"/>
+            <wp:effectExtent l="0" t="0" r="0" b="0"/>
+            <wp:docPr id="3" name="Image 3"/>
+            <wp:cNvGraphicFramePr>
+              <a:graphicFrameLocks xmlns:a="http://schemas.openxmlformats.org/drawingml/2006/main" noChangeAspect="1"/>
+            </wp:cNvGraphicFramePr>
+            <a:graphic xmlns:a="http://schemas.openxmlformats.org/drawingml/2006/main">
+              <a:graphicData uri="http://schemas.openxmlformats.org/drawingml/2006/picture">
+                <pic:pic xmlns:pic="http://schemas.openxmlformats.org/drawingml/2006/picture">
+                  <pic:nvPicPr>
+                    <pic:cNvPr id="1" name=""/>
+                    <pic:cNvPicPr/>
+                  </pic:nvPicPr>
+                  <pic:blipFill>
+                    <a:blip r:embed="rId14"/>
+                    <a:stretch>
+                      <a:fillRect/>
+                    </a:stretch>
+                  </pic:blipFill>
+                  <pic:spPr>
+                    <a:xfrm>
+                      <a:off x="0" y="0"/>
+                      <a:ext cx="5316806" cy="1607351"/>
+                    </a:xfrm>
+                    <a:prstGeom prst="rect">
+                      <a:avLst/>
+                    </a:prstGeom>
+                  </pic:spPr>
+                </pic:pic>
+              </a:graphicData>
+            </a:graphic>
+          </wp:inline>
+        </w:drawing>
+      </w:r>
+    </w:p>
+    <w:p>
+      <w:pPr>
         <w:pStyle w:val="Informations"/>
         <w:numPr>
           <w:ilvl w:val="5"/>
@@ -1712,28 +1834,28 @@
       <w:pPr>
         <w:pStyle w:val="Titre1"/>
       </w:pPr>
-      <w:bookmarkStart w:id="14" w:name="_Toc165969653"/>
-      <w:bookmarkStart w:id="15" w:name="_Toc184632902"/>
+      <w:bookmarkStart w:id="15" w:name="_Toc165969653"/>
+      <w:bookmarkStart w:id="16" w:name="_Toc184632902"/>
       <w:r>
         <w:t>Conclusion</w:t>
       </w:r>
-      <w:bookmarkEnd w:id="14"/>
       <w:bookmarkEnd w:id="15"/>
+      <w:bookmarkEnd w:id="16"/>
     </w:p>
     <w:p>
       <w:pPr>
         <w:pStyle w:val="Titre2"/>
       </w:pPr>
-      <w:bookmarkStart w:id="16" w:name="_Toc165969654"/>
-      <w:bookmarkStart w:id="17" w:name="_Toc184632903"/>
+      <w:bookmarkStart w:id="17" w:name="_Toc165969654"/>
+      <w:bookmarkStart w:id="18" w:name="_Toc184632903"/>
       <w:r>
         <w:t xml:space="preserve">Bilan des </w:t>
       </w:r>
-      <w:bookmarkEnd w:id="16"/>
+      <w:bookmarkEnd w:id="17"/>
       <w:r>
         <w:t>fonctionnalités demandées</w:t>
       </w:r>
-      <w:bookmarkEnd w:id="17"/>
+      <w:bookmarkEnd w:id="18"/>
     </w:p>
     <w:p>
       <w:pPr>
@@ -1772,13 +1894,14 @@
       <w:pPr>
         <w:pStyle w:val="Titre2"/>
       </w:pPr>
-      <w:bookmarkStart w:id="18" w:name="_Toc165969655"/>
-      <w:bookmarkStart w:id="19" w:name="_Toc184632904"/>
-      <w:r>
+      <w:bookmarkStart w:id="19" w:name="_Toc165969655"/>
+      <w:bookmarkStart w:id="20" w:name="_Toc184632904"/>
+      <w:r>
+        <w:lastRenderedPageBreak/>
         <w:t>Bilan de la planification</w:t>
       </w:r>
-      <w:bookmarkEnd w:id="18"/>
       <w:bookmarkEnd w:id="19"/>
+      <w:bookmarkEnd w:id="20"/>
     </w:p>
     <w:p>
       <w:pPr>
@@ -1817,13 +1940,13 @@
       <w:pPr>
         <w:pStyle w:val="Titre2"/>
       </w:pPr>
-      <w:bookmarkStart w:id="20" w:name="_Toc165969656"/>
-      <w:bookmarkStart w:id="21" w:name="_Toc184632905"/>
+      <w:bookmarkStart w:id="21" w:name="_Toc165969656"/>
+      <w:bookmarkStart w:id="22" w:name="_Toc184632905"/>
       <w:r>
         <w:t>Bilan personnel</w:t>
       </w:r>
-      <w:bookmarkEnd w:id="20"/>
       <w:bookmarkEnd w:id="21"/>
+      <w:bookmarkEnd w:id="22"/>
     </w:p>
     <w:p>
       <w:pPr>
@@ -1834,16 +1957,11 @@
         </w:numPr>
       </w:pPr>
       <w:r>
-        <w:t xml:space="preserve">Si c’était à </w:t>
-      </w:r>
-      <w:proofErr w:type="gramStart"/>
-      <w:r>
-        <w:t>refaire</w:t>
+        <w:t>Si c’était à refaire</w:t>
       </w:r>
       <w:r>
         <w:t>:</w:t>
       </w:r>
-      <w:proofErr w:type="gramEnd"/>
     </w:p>
     <w:p>
       <w:pPr>
@@ -1910,13 +2028,8 @@
           <w:numId w:val="24"/>
         </w:numPr>
       </w:pPr>
-      <w:proofErr w:type="gramStart"/>
-      <w:r>
-        <w:t>Suite à</w:t>
-      </w:r>
-      <w:proofErr w:type="gramEnd"/>
-      <w:r>
-        <w:t xml:space="preserve"> donner, améliorations souhaitables, …</w:t>
+      <w:r>
+        <w:t>Suite à donner, améliorations souhaitables, …</w:t>
       </w:r>
     </w:p>
     <w:p>
@@ -1935,29 +2048,29 @@
       <w:pPr>
         <w:pStyle w:val="Titre1"/>
       </w:pPr>
-      <w:bookmarkStart w:id="22" w:name="_Toc532179971"/>
-      <w:bookmarkStart w:id="23" w:name="_Toc165969657"/>
-      <w:bookmarkStart w:id="24" w:name="_Toc184632906"/>
+      <w:bookmarkStart w:id="23" w:name="_Toc532179971"/>
+      <w:bookmarkStart w:id="24" w:name="_Toc165969657"/>
+      <w:bookmarkStart w:id="25" w:name="_Toc184632906"/>
       <w:r>
         <w:t>Divers</w:t>
       </w:r>
-      <w:bookmarkEnd w:id="22"/>
       <w:bookmarkEnd w:id="23"/>
       <w:bookmarkEnd w:id="24"/>
+      <w:bookmarkEnd w:id="25"/>
     </w:p>
     <w:p>
       <w:pPr>
         <w:pStyle w:val="Titre2"/>
       </w:pPr>
-      <w:bookmarkStart w:id="25" w:name="_Toc532179972"/>
-      <w:bookmarkStart w:id="26" w:name="_Toc165969658"/>
-      <w:bookmarkStart w:id="27" w:name="_Toc184632907"/>
+      <w:bookmarkStart w:id="26" w:name="_Toc532179972"/>
+      <w:bookmarkStart w:id="27" w:name="_Toc165969658"/>
+      <w:bookmarkStart w:id="28" w:name="_Toc184632907"/>
       <w:r>
         <w:t>Journal de travail</w:t>
       </w:r>
-      <w:bookmarkEnd w:id="25"/>
       <w:bookmarkEnd w:id="26"/>
       <w:bookmarkEnd w:id="27"/>
+      <w:bookmarkEnd w:id="28"/>
     </w:p>
     <w:p>
       <w:pPr>
@@ -1993,11 +2106,11 @@
       <w:pPr>
         <w:pStyle w:val="Titre2"/>
       </w:pPr>
-      <w:bookmarkStart w:id="28" w:name="_Toc184632908"/>
+      <w:bookmarkStart w:id="29" w:name="_Toc184632908"/>
       <w:r>
         <w:t>Webographie</w:t>
       </w:r>
-      <w:bookmarkEnd w:id="28"/>
+      <w:bookmarkEnd w:id="29"/>
     </w:p>
     <w:p>
       <w:pPr>
@@ -2012,8 +2125,8 @@
       </w:r>
     </w:p>
     <w:sectPr>
-      <w:headerReference w:type="default" r:id="rId12"/>
-      <w:footerReference w:type="default" r:id="rId13"/>
+      <w:headerReference w:type="default" r:id="rId15"/>
+      <w:footerReference w:type="default" r:id="rId16"/>
       <w:pgSz w:w="11906" w:h="16838" w:code="9"/>
       <w:pgMar w:top="1418" w:right="1418" w:bottom="1418" w:left="1418" w:header="709" w:footer="709" w:gutter="0"/>
       <w:cols w:space="708"/>
@@ -2025,7 +2138,7 @@
 </file>
 
 <file path=word/endnotes.xml><?xml version="1.0" encoding="utf-8"?>
-<w:endnotes xmlns:wpc="http://schemas.microsoft.com/office/word/2010/wordprocessingCanvas" xmlns:cx="http://schemas.microsoft.com/office/drawing/2014/chartex" xmlns:cx1="http://schemas.microsoft.com/office/drawing/2015/9/8/chartex" xmlns:cx2="http://schemas.microsoft.com/office/drawing/2015/10/21/chartex" xmlns:cx3="http://schemas.microsoft.com/office/drawing/2016/5/9/chartex" xmlns:cx4="http://schemas.microsoft.com/office/drawing/2016/5/10/chartex" xmlns:cx5="http://schemas.microsoft.com/office/drawing/2016/5/11/chartex" xmlns:cx6="http://schemas.microsoft.com/office/drawing/2016/5/12/chartex" xmlns:cx7="http://schemas.microsoft.com/office/drawing/2016/5/13/chartex" xmlns:cx8="http://schemas.microsoft.com/office/drawing/2016/5/14/chartex" xmlns:mc="http://schemas.openxmlformats.org/markup-compatibility/2006" xmlns:aink="http://schemas.microsoft.com/office/drawing/2016/ink" xmlns:am3d="http://schemas.microsoft.com/office/drawing/2017/model3d" xmlns:o="urn:schemas-microsoft-com:office:office" xmlns:oel="http://schemas.microsoft.com/office/2019/extlst" xmlns:r="http://schemas.openxmlformats.org/officeDocument/2006/relationships" xmlns:m="http://schemas.openxmlformats.org/officeDocument/2006/math" xmlns:v="urn:schemas-microsoft-com:vml" xmlns:wp14="http://schemas.microsoft.com/office/word/2010/wordprocessingDrawing" xmlns:wp="http://schemas.openxmlformats.org/drawingml/2006/wordprocessingDrawing" xmlns:w10="urn:schemas-microsoft-com:office:word" xmlns:w="http://schemas.openxmlformats.org/wordprocessingml/2006/main" xmlns:w14="http://schemas.microsoft.com/office/word/2010/wordml" xmlns:w15="http://schemas.microsoft.com/office/word/2012/wordml" xmlns:w16cex="http://schemas.microsoft.com/office/word/2018/wordml/cex" xmlns:w16cid="http://schemas.microsoft.com/office/word/2016/wordml/cid" xmlns:w16="http://schemas.microsoft.com/office/word/2018/wordml" xmlns:w16sdtdh="http://schemas.microsoft.com/office/word/2020/wordml/sdtdatahash" xmlns:w16se="http://schemas.microsoft.com/office/word/2015/wordml/symex" xmlns:wpg="http://schemas.microsoft.com/office/word/2010/wordprocessingGroup" xmlns:wpi="http://schemas.microsoft.com/office/word/2010/wordprocessingInk" xmlns:wne="http://schemas.microsoft.com/office/word/2006/wordml" xmlns:wps="http://schemas.microsoft.com/office/word/2010/wordprocessingShape" mc:Ignorable="w14 w15 w16se w16cid w16 w16cex w16sdtdh wp14">
+<w:endnotes xmlns:wpc="http://schemas.microsoft.com/office/word/2010/wordprocessingCanvas" xmlns:cx="http://schemas.microsoft.com/office/drawing/2014/chartex" xmlns:cx1="http://schemas.microsoft.com/office/drawing/2015/9/8/chartex" xmlns:mc="http://schemas.openxmlformats.org/markup-compatibility/2006" xmlns:o="urn:schemas-microsoft-com:office:office" xmlns:r="http://schemas.openxmlformats.org/officeDocument/2006/relationships" xmlns:m="http://schemas.openxmlformats.org/officeDocument/2006/math" xmlns:v="urn:schemas-microsoft-com:vml" xmlns:wp14="http://schemas.microsoft.com/office/word/2010/wordprocessingDrawing" xmlns:wp="http://schemas.openxmlformats.org/drawingml/2006/wordprocessingDrawing" xmlns:w10="urn:schemas-microsoft-com:office:word" xmlns:w="http://schemas.openxmlformats.org/wordprocessingml/2006/main" xmlns:w14="http://schemas.microsoft.com/office/word/2010/wordml" xmlns:w15="http://schemas.microsoft.com/office/word/2012/wordml" xmlns:w16se="http://schemas.microsoft.com/office/word/2015/wordml/symex" xmlns:wpg="http://schemas.microsoft.com/office/word/2010/wordprocessingGroup" xmlns:wpi="http://schemas.microsoft.com/office/word/2010/wordprocessingInk" xmlns:wne="http://schemas.microsoft.com/office/word/2006/wordml" xmlns:wps="http://schemas.microsoft.com/office/word/2010/wordprocessingShape" mc:Ignorable="w14 w15 w16se wp14">
   <w:endnote w:type="separator" w:id="-1">
     <w:p>
       <w:r>
@@ -2044,7 +2157,7 @@
 </file>
 
 <file path=word/footer1.xml><?xml version="1.0" encoding="utf-8"?>
-<w:ftr xmlns:wpc="http://schemas.microsoft.com/office/word/2010/wordprocessingCanvas" xmlns:cx="http://schemas.microsoft.com/office/drawing/2014/chartex" xmlns:cx1="http://schemas.microsoft.com/office/drawing/2015/9/8/chartex" xmlns:cx2="http://schemas.microsoft.com/office/drawing/2015/10/21/chartex" xmlns:cx3="http://schemas.microsoft.com/office/drawing/2016/5/9/chartex" xmlns:cx4="http://schemas.microsoft.com/office/drawing/2016/5/10/chartex" xmlns:cx5="http://schemas.microsoft.com/office/drawing/2016/5/11/chartex" xmlns:cx6="http://schemas.microsoft.com/office/drawing/2016/5/12/chartex" xmlns:cx7="http://schemas.microsoft.com/office/drawing/2016/5/13/chartex" xmlns:cx8="http://schemas.microsoft.com/office/drawing/2016/5/14/chartex" xmlns:mc="http://schemas.openxmlformats.org/markup-compatibility/2006" xmlns:aink="http://schemas.microsoft.com/office/drawing/2016/ink" xmlns:am3d="http://schemas.microsoft.com/office/drawing/2017/model3d" xmlns:o="urn:schemas-microsoft-com:office:office" xmlns:oel="http://schemas.microsoft.com/office/2019/extlst" xmlns:r="http://schemas.openxmlformats.org/officeDocument/2006/relationships" xmlns:m="http://schemas.openxmlformats.org/officeDocument/2006/math" xmlns:v="urn:schemas-microsoft-com:vml" xmlns:wp14="http://schemas.microsoft.com/office/word/2010/wordprocessingDrawing" xmlns:wp="http://schemas.openxmlformats.org/drawingml/2006/wordprocessingDrawing" xmlns:w10="urn:schemas-microsoft-com:office:word" xmlns:w="http://schemas.openxmlformats.org/wordprocessingml/2006/main" xmlns:w14="http://schemas.microsoft.com/office/word/2010/wordml" xmlns:w15="http://schemas.microsoft.com/office/word/2012/wordml" xmlns:w16cex="http://schemas.microsoft.com/office/word/2018/wordml/cex" xmlns:w16cid="http://schemas.microsoft.com/office/word/2016/wordml/cid" xmlns:w16="http://schemas.microsoft.com/office/word/2018/wordml" xmlns:w16sdtdh="http://schemas.microsoft.com/office/word/2020/wordml/sdtdatahash" xmlns:w16se="http://schemas.microsoft.com/office/word/2015/wordml/symex" xmlns:wpg="http://schemas.microsoft.com/office/word/2010/wordprocessingGroup" xmlns:wpi="http://schemas.microsoft.com/office/word/2010/wordprocessingInk" xmlns:wne="http://schemas.microsoft.com/office/word/2006/wordml" xmlns:wps="http://schemas.microsoft.com/office/word/2010/wordprocessingShape" mc:Ignorable="w14 w15 w16se w16cid w16 w16cex w16sdtdh wp14">
+<w:ftr xmlns:wpc="http://schemas.microsoft.com/office/word/2010/wordprocessingCanvas" xmlns:cx="http://schemas.microsoft.com/office/drawing/2014/chartex" xmlns:cx1="http://schemas.microsoft.com/office/drawing/2015/9/8/chartex" xmlns:mc="http://schemas.openxmlformats.org/markup-compatibility/2006" xmlns:o="urn:schemas-microsoft-com:office:office" xmlns:r="http://schemas.openxmlformats.org/officeDocument/2006/relationships" xmlns:m="http://schemas.openxmlformats.org/officeDocument/2006/math" xmlns:v="urn:schemas-microsoft-com:vml" xmlns:wp14="http://schemas.microsoft.com/office/word/2010/wordprocessingDrawing" xmlns:wp="http://schemas.openxmlformats.org/drawingml/2006/wordprocessingDrawing" xmlns:w10="urn:schemas-microsoft-com:office:word" xmlns:w="http://schemas.openxmlformats.org/wordprocessingml/2006/main" xmlns:w14="http://schemas.microsoft.com/office/word/2010/wordml" xmlns:w15="http://schemas.microsoft.com/office/word/2012/wordml" xmlns:w16se="http://schemas.microsoft.com/office/word/2015/wordml/symex" xmlns:wpg="http://schemas.microsoft.com/office/word/2010/wordprocessingGroup" xmlns:wpi="http://schemas.microsoft.com/office/word/2010/wordprocessingInk" xmlns:wne="http://schemas.microsoft.com/office/word/2006/wordml" xmlns:wps="http://schemas.microsoft.com/office/word/2010/wordprocessingShape" mc:Ignorable="w14 w15 w16se wp14">
   <w:tbl>
     <w:tblPr>
       <w:tblStyle w:val="Grilledutableau"/>
@@ -2088,16 +2201,31 @@
             </w:rPr>
             <w:t> :</w:t>
           </w:r>
-          <w:fldSimple w:instr=" AUTHOR   \* MERGEFORMAT ">
-            <w:r>
-              <w:rPr>
-                <w:rFonts w:cs="Arial"/>
-                <w:noProof/>
-                <w:szCs w:val="16"/>
-              </w:rPr>
-              <w:t>Bastien Segalen</w:t>
-            </w:r>
-          </w:fldSimple>
+          <w:r>
+            <w:fldChar w:fldCharType="begin"/>
+          </w:r>
+          <w:r>
+            <w:instrText xml:space="preserve"> AUTHOR   \* MERGEFORMAT </w:instrText>
+          </w:r>
+          <w:r>
+            <w:fldChar w:fldCharType="separate"/>
+          </w:r>
+          <w:r>
+            <w:rPr>
+              <w:rFonts w:cs="Arial"/>
+              <w:noProof/>
+              <w:szCs w:val="16"/>
+            </w:rPr>
+            <w:t>Bastien Segalen</w:t>
+          </w:r>
+          <w:r>
+            <w:rPr>
+              <w:rFonts w:cs="Arial"/>
+              <w:noProof/>
+              <w:szCs w:val="16"/>
+            </w:rPr>
+            <w:fldChar w:fldCharType="end"/>
+          </w:r>
         </w:p>
         <w:p>
           <w:pPr>
@@ -2284,7 +2412,7 @@
               <w:noProof/>
               <w:szCs w:val="16"/>
             </w:rPr>
-            <w:t>6</w:t>
+            <w:t>3</w:t>
           </w:r>
           <w:r>
             <w:rPr>
@@ -2333,7 +2461,7 @@
               <w:noProof/>
               <w:szCs w:val="16"/>
             </w:rPr>
-            <w:t>6</w:t>
+            <w:t>4</w:t>
           </w:r>
           <w:r>
             <w:rPr>
@@ -2429,32 +2557,38 @@
               <w:szCs w:val="16"/>
             </w:rPr>
           </w:pPr>
-          <w:proofErr w:type="gramStart"/>
           <w:r>
             <w:rPr>
               <w:rFonts w:cs="Arial"/>
               <w:szCs w:val="16"/>
             </w:rPr>
-            <w:t>Version:</w:t>
+            <w:t xml:space="preserve">Version: </w:t>
           </w:r>
-          <w:proofErr w:type="gramEnd"/>
+          <w:r>
+            <w:fldChar w:fldCharType="begin"/>
+          </w:r>
+          <w:r>
+            <w:instrText xml:space="preserve"> REVNUM   \* MERGEFORMAT </w:instrText>
+          </w:r>
+          <w:r>
+            <w:fldChar w:fldCharType="separate"/>
+          </w:r>
           <w:r>
             <w:rPr>
               <w:rFonts w:cs="Arial"/>
+              <w:noProof/>
               <w:szCs w:val="16"/>
             </w:rPr>
-            <w:t xml:space="preserve"> </w:t>
+            <w:t>27</w:t>
           </w:r>
-          <w:fldSimple w:instr=" REVNUM   \* MERGEFORMAT ">
-            <w:r>
-              <w:rPr>
-                <w:rFonts w:cs="Arial"/>
-                <w:noProof/>
-                <w:szCs w:val="16"/>
-              </w:rPr>
-              <w:t>14</w:t>
-            </w:r>
-          </w:fldSimple>
+          <w:r>
+            <w:rPr>
+              <w:rFonts w:cs="Arial"/>
+              <w:noProof/>
+              <w:szCs w:val="16"/>
+            </w:rPr>
+            <w:fldChar w:fldCharType="end"/>
+          </w:r>
           <w:r>
             <w:rPr>
               <w:rFonts w:cs="Arial"/>
@@ -2489,7 +2623,7 @@
               <w:noProof/>
               <w:szCs w:val="16"/>
             </w:rPr>
-            <w:t>09.12.2024 10:48</w:t>
+            <w:t>13.12.2024 11:12</w:t>
           </w:r>
           <w:r>
             <w:rPr>
@@ -2515,22 +2649,35 @@
               <w:szCs w:val="16"/>
             </w:rPr>
           </w:pPr>
-          <w:fldSimple w:instr=" FILENAME  \* FirstCap  \* MERGEFORMAT ">
-            <w:r>
-              <w:rPr>
-                <w:rFonts w:cs="Arial"/>
-                <w:noProof/>
-                <w:szCs w:val="16"/>
-              </w:rPr>
-              <w:t>Rapport</w:t>
-            </w:r>
-            <w:r>
-              <w:rPr>
-                <w:noProof/>
-              </w:rPr>
-              <w:t>.docx</w:t>
-            </w:r>
-          </w:fldSimple>
+          <w:r>
+            <w:fldChar w:fldCharType="begin"/>
+          </w:r>
+          <w:r>
+            <w:instrText xml:space="preserve"> FILENAME  \* FirstCap  \* MERGEFORMAT </w:instrText>
+          </w:r>
+          <w:r>
+            <w:fldChar w:fldCharType="separate"/>
+          </w:r>
+          <w:r>
+            <w:rPr>
+              <w:rFonts w:cs="Arial"/>
+              <w:noProof/>
+              <w:szCs w:val="16"/>
+            </w:rPr>
+            <w:t>Rapport</w:t>
+          </w:r>
+          <w:r>
+            <w:rPr>
+              <w:noProof/>
+            </w:rPr>
+            <w:t>.docx</w:t>
+          </w:r>
+          <w:r>
+            <w:rPr>
+              <w:noProof/>
+            </w:rPr>
+            <w:fldChar w:fldCharType="end"/>
+          </w:r>
         </w:p>
       </w:tc>
     </w:tr>
@@ -2548,7 +2695,7 @@
 </file>
 
 <file path=word/footnotes.xml><?xml version="1.0" encoding="utf-8"?>
-<w:footnotes xmlns:wpc="http://schemas.microsoft.com/office/word/2010/wordprocessingCanvas" xmlns:cx="http://schemas.microsoft.com/office/drawing/2014/chartex" xmlns:cx1="http://schemas.microsoft.com/office/drawing/2015/9/8/chartex" xmlns:cx2="http://schemas.microsoft.com/office/drawing/2015/10/21/chartex" xmlns:cx3="http://schemas.microsoft.com/office/drawing/2016/5/9/chartex" xmlns:cx4="http://schemas.microsoft.com/office/drawing/2016/5/10/chartex" xmlns:cx5="http://schemas.microsoft.com/office/drawing/2016/5/11/chartex" xmlns:cx6="http://schemas.microsoft.com/office/drawing/2016/5/12/chartex" xmlns:cx7="http://schemas.microsoft.com/office/drawing/2016/5/13/chartex" xmlns:cx8="http://schemas.microsoft.com/office/drawing/2016/5/14/chartex" xmlns:mc="http://schemas.openxmlformats.org/markup-compatibility/2006" xmlns:aink="http://schemas.microsoft.com/office/drawing/2016/ink" xmlns:am3d="http://schemas.microsoft.com/office/drawing/2017/model3d" xmlns:o="urn:schemas-microsoft-com:office:office" xmlns:oel="http://schemas.microsoft.com/office/2019/extlst" xmlns:r="http://schemas.openxmlformats.org/officeDocument/2006/relationships" xmlns:m="http://schemas.openxmlformats.org/officeDocument/2006/math" xmlns:v="urn:schemas-microsoft-com:vml" xmlns:wp14="http://schemas.microsoft.com/office/word/2010/wordprocessingDrawing" xmlns:wp="http://schemas.openxmlformats.org/drawingml/2006/wordprocessingDrawing" xmlns:w10="urn:schemas-microsoft-com:office:word" xmlns:w="http://schemas.openxmlformats.org/wordprocessingml/2006/main" xmlns:w14="http://schemas.microsoft.com/office/word/2010/wordml" xmlns:w15="http://schemas.microsoft.com/office/word/2012/wordml" xmlns:w16cex="http://schemas.microsoft.com/office/word/2018/wordml/cex" xmlns:w16cid="http://schemas.microsoft.com/office/word/2016/wordml/cid" xmlns:w16="http://schemas.microsoft.com/office/word/2018/wordml" xmlns:w16sdtdh="http://schemas.microsoft.com/office/word/2020/wordml/sdtdatahash" xmlns:w16se="http://schemas.microsoft.com/office/word/2015/wordml/symex" xmlns:wpg="http://schemas.microsoft.com/office/word/2010/wordprocessingGroup" xmlns:wpi="http://schemas.microsoft.com/office/word/2010/wordprocessingInk" xmlns:wne="http://schemas.microsoft.com/office/word/2006/wordml" xmlns:wps="http://schemas.microsoft.com/office/word/2010/wordprocessingShape" mc:Ignorable="w14 w15 w16se w16cid w16 w16cex w16sdtdh wp14">
+<w:footnotes xmlns:wpc="http://schemas.microsoft.com/office/word/2010/wordprocessingCanvas" xmlns:cx="http://schemas.microsoft.com/office/drawing/2014/chartex" xmlns:cx1="http://schemas.microsoft.com/office/drawing/2015/9/8/chartex" xmlns:mc="http://schemas.openxmlformats.org/markup-compatibility/2006" xmlns:o="urn:schemas-microsoft-com:office:office" xmlns:r="http://schemas.openxmlformats.org/officeDocument/2006/relationships" xmlns:m="http://schemas.openxmlformats.org/officeDocument/2006/math" xmlns:v="urn:schemas-microsoft-com:vml" xmlns:wp14="http://schemas.microsoft.com/office/word/2010/wordprocessingDrawing" xmlns:wp="http://schemas.openxmlformats.org/drawingml/2006/wordprocessingDrawing" xmlns:w10="urn:schemas-microsoft-com:office:word" xmlns:w="http://schemas.openxmlformats.org/wordprocessingml/2006/main" xmlns:w14="http://schemas.microsoft.com/office/word/2010/wordml" xmlns:w15="http://schemas.microsoft.com/office/word/2012/wordml" xmlns:w16se="http://schemas.microsoft.com/office/word/2015/wordml/symex" xmlns:wpg="http://schemas.microsoft.com/office/word/2010/wordprocessingGroup" xmlns:wpi="http://schemas.microsoft.com/office/word/2010/wordprocessingInk" xmlns:wne="http://schemas.microsoft.com/office/word/2006/wordml" xmlns:wps="http://schemas.microsoft.com/office/word/2010/wordprocessingShape" mc:Ignorable="w14 w15 w16se wp14">
   <w:footnote w:type="separator" w:id="-1">
     <w:p>
       <w:r>
@@ -2567,7 +2714,7 @@
 </file>
 
 <file path=word/header1.xml><?xml version="1.0" encoding="utf-8"?>
-<w:hdr xmlns:wpc="http://schemas.microsoft.com/office/word/2010/wordprocessingCanvas" xmlns:cx="http://schemas.microsoft.com/office/drawing/2014/chartex" xmlns:cx1="http://schemas.microsoft.com/office/drawing/2015/9/8/chartex" xmlns:cx2="http://schemas.microsoft.com/office/drawing/2015/10/21/chartex" xmlns:cx3="http://schemas.microsoft.com/office/drawing/2016/5/9/chartex" xmlns:cx4="http://schemas.microsoft.com/office/drawing/2016/5/10/chartex" xmlns:cx5="http://schemas.microsoft.com/office/drawing/2016/5/11/chartex" xmlns:cx6="http://schemas.microsoft.com/office/drawing/2016/5/12/chartex" xmlns:cx7="http://schemas.microsoft.com/office/drawing/2016/5/13/chartex" xmlns:cx8="http://schemas.microsoft.com/office/drawing/2016/5/14/chartex" xmlns:mc="http://schemas.openxmlformats.org/markup-compatibility/2006" xmlns:aink="http://schemas.microsoft.com/office/drawing/2016/ink" xmlns:am3d="http://schemas.microsoft.com/office/drawing/2017/model3d" xmlns:o="urn:schemas-microsoft-com:office:office" xmlns:oel="http://schemas.microsoft.com/office/2019/extlst" xmlns:r="http://schemas.openxmlformats.org/officeDocument/2006/relationships" xmlns:m="http://schemas.openxmlformats.org/officeDocument/2006/math" xmlns:v="urn:schemas-microsoft-com:vml" xmlns:wp14="http://schemas.microsoft.com/office/word/2010/wordprocessingDrawing" xmlns:wp="http://schemas.openxmlformats.org/drawingml/2006/wordprocessingDrawing" xmlns:w10="urn:schemas-microsoft-com:office:word" xmlns:w="http://schemas.openxmlformats.org/wordprocessingml/2006/main" xmlns:w14="http://schemas.microsoft.com/office/word/2010/wordml" xmlns:w15="http://schemas.microsoft.com/office/word/2012/wordml" xmlns:w16cex="http://schemas.microsoft.com/office/word/2018/wordml/cex" xmlns:w16cid="http://schemas.microsoft.com/office/word/2016/wordml/cid" xmlns:w16="http://schemas.microsoft.com/office/word/2018/wordml" xmlns:w16sdtdh="http://schemas.microsoft.com/office/word/2020/wordml/sdtdatahash" xmlns:w16se="http://schemas.microsoft.com/office/word/2015/wordml/symex" xmlns:wpg="http://schemas.microsoft.com/office/word/2010/wordprocessingGroup" xmlns:wpi="http://schemas.microsoft.com/office/word/2010/wordprocessingInk" xmlns:wne="http://schemas.microsoft.com/office/word/2006/wordml" xmlns:wps="http://schemas.microsoft.com/office/word/2010/wordprocessingShape" mc:Ignorable="w14 w15 w16se w16cid w16 w16cex w16sdtdh wp14">
+<w:hdr xmlns:wpc="http://schemas.microsoft.com/office/word/2010/wordprocessingCanvas" xmlns:cx="http://schemas.microsoft.com/office/drawing/2014/chartex" xmlns:cx1="http://schemas.microsoft.com/office/drawing/2015/9/8/chartex" xmlns:mc="http://schemas.openxmlformats.org/markup-compatibility/2006" xmlns:o="urn:schemas-microsoft-com:office:office" xmlns:r="http://schemas.openxmlformats.org/officeDocument/2006/relationships" xmlns:m="http://schemas.openxmlformats.org/officeDocument/2006/math" xmlns:v="urn:schemas-microsoft-com:vml" xmlns:wp14="http://schemas.microsoft.com/office/word/2010/wordprocessingDrawing" xmlns:wp="http://schemas.openxmlformats.org/drawingml/2006/wordprocessingDrawing" xmlns:w10="urn:schemas-microsoft-com:office:word" xmlns:w="http://schemas.openxmlformats.org/wordprocessingml/2006/main" xmlns:w14="http://schemas.microsoft.com/office/word/2010/wordml" xmlns:w15="http://schemas.microsoft.com/office/word/2012/wordml" xmlns:w16se="http://schemas.microsoft.com/office/word/2015/wordml/symex" xmlns:wpg="http://schemas.microsoft.com/office/word/2010/wordprocessingGroup" xmlns:wpi="http://schemas.microsoft.com/office/word/2010/wordprocessingInk" xmlns:wne="http://schemas.microsoft.com/office/word/2006/wordml" xmlns:wps="http://schemas.microsoft.com/office/word/2010/wordprocessingShape" mc:Ignorable="w14 w15 w16se wp14">
   <w:tbl>
     <w:tblPr>
       <w:tblStyle w:val="Grilledutableau"/>
@@ -2685,7 +2832,7 @@
 </file>
 
 <file path=word/numbering.xml><?xml version="1.0" encoding="utf-8"?>
-<w:numbering xmlns:wpc="http://schemas.microsoft.com/office/word/2010/wordprocessingCanvas" xmlns:cx="http://schemas.microsoft.com/office/drawing/2014/chartex" xmlns:cx1="http://schemas.microsoft.com/office/drawing/2015/9/8/chartex" xmlns:cx2="http://schemas.microsoft.com/office/drawing/2015/10/21/chartex" xmlns:cx3="http://schemas.microsoft.com/office/drawing/2016/5/9/chartex" xmlns:cx4="http://schemas.microsoft.com/office/drawing/2016/5/10/chartex" xmlns:cx5="http://schemas.microsoft.com/office/drawing/2016/5/11/chartex" xmlns:cx6="http://schemas.microsoft.com/office/drawing/2016/5/12/chartex" xmlns:cx7="http://schemas.microsoft.com/office/drawing/2016/5/13/chartex" xmlns:cx8="http://schemas.microsoft.com/office/drawing/2016/5/14/chartex" xmlns:mc="http://schemas.openxmlformats.org/markup-compatibility/2006" xmlns:aink="http://schemas.microsoft.com/office/drawing/2016/ink" xmlns:am3d="http://schemas.microsoft.com/office/drawing/2017/model3d" xmlns:o="urn:schemas-microsoft-com:office:office" xmlns:oel="http://schemas.microsoft.com/office/2019/extlst" xmlns:r="http://schemas.openxmlformats.org/officeDocument/2006/relationships" xmlns:m="http://schemas.openxmlformats.org/officeDocument/2006/math" xmlns:v="urn:schemas-microsoft-com:vml" xmlns:wp14="http://schemas.microsoft.com/office/word/2010/wordprocessingDrawing" xmlns:wp="http://schemas.openxmlformats.org/drawingml/2006/wordprocessingDrawing" xmlns:w10="urn:schemas-microsoft-com:office:word" xmlns:w="http://schemas.openxmlformats.org/wordprocessingml/2006/main" xmlns:w14="http://schemas.microsoft.com/office/word/2010/wordml" xmlns:w15="http://schemas.microsoft.com/office/word/2012/wordml" xmlns:w16cex="http://schemas.microsoft.com/office/word/2018/wordml/cex" xmlns:w16cid="http://schemas.microsoft.com/office/word/2016/wordml/cid" xmlns:w16="http://schemas.microsoft.com/office/word/2018/wordml" xmlns:w16sdtdh="http://schemas.microsoft.com/office/word/2020/wordml/sdtdatahash" xmlns:w16se="http://schemas.microsoft.com/office/word/2015/wordml/symex" xmlns:wpg="http://schemas.microsoft.com/office/word/2010/wordprocessingGroup" xmlns:wpi="http://schemas.microsoft.com/office/word/2010/wordprocessingInk" xmlns:wne="http://schemas.microsoft.com/office/word/2006/wordml" xmlns:wps="http://schemas.microsoft.com/office/word/2010/wordprocessingShape" mc:Ignorable="w14 w15 w16se w16cid w16 w16cex w16sdtdh wp14">
+<w:numbering xmlns:wpc="http://schemas.microsoft.com/office/word/2010/wordprocessingCanvas" xmlns:cx="http://schemas.microsoft.com/office/drawing/2014/chartex" xmlns:cx1="http://schemas.microsoft.com/office/drawing/2015/9/8/chartex" xmlns:mc="http://schemas.openxmlformats.org/markup-compatibility/2006" xmlns:o="urn:schemas-microsoft-com:office:office" xmlns:r="http://schemas.openxmlformats.org/officeDocument/2006/relationships" xmlns:m="http://schemas.openxmlformats.org/officeDocument/2006/math" xmlns:v="urn:schemas-microsoft-com:vml" xmlns:wp14="http://schemas.microsoft.com/office/word/2010/wordprocessingDrawing" xmlns:wp="http://schemas.openxmlformats.org/drawingml/2006/wordprocessingDrawing" xmlns:w10="urn:schemas-microsoft-com:office:word" xmlns:w="http://schemas.openxmlformats.org/wordprocessingml/2006/main" xmlns:w14="http://schemas.microsoft.com/office/word/2010/wordml" xmlns:w15="http://schemas.microsoft.com/office/word/2012/wordml" xmlns:w16se="http://schemas.microsoft.com/office/word/2015/wordml/symex" xmlns:wpg="http://schemas.microsoft.com/office/word/2010/wordprocessingGroup" xmlns:wpi="http://schemas.microsoft.com/office/word/2010/wordprocessingInk" xmlns:wne="http://schemas.microsoft.com/office/word/2006/wordml" xmlns:wps="http://schemas.microsoft.com/office/word/2010/wordprocessingShape" mc:Ignorable="w14 w15 w16se wp14">
   <w:numPicBullet w:numPicBulletId="0">
     <w:pict>
       <v:shapetype id="_x0000_t75" coordsize="21600,21600" o:spt="75" o:preferrelative="t" path="m@4@5l@4@11@9@11@9@5xe" filled="f" stroked="f">
@@ -2707,7 +2854,7 @@
         <v:path o:extrusionok="f" gradientshapeok="t" o:connecttype="rect"/>
         <o:lock v:ext="edit" aspectratio="t"/>
       </v:shapetype>
-      <v:shape id="_x0000_i1104" type="#_x0000_t75" style="width:12pt;height:12pt" o:bullet="t">
+      <v:shape id="_x0000_i1051" type="#_x0000_t75" style="width:11.9pt;height:11.9pt" o:bullet="t">
         <v:imagedata r:id="rId1" o:title="BD10263_"/>
       </v:shape>
     </w:pict>
@@ -6181,145 +6328,145 @@
       </w:rPr>
     </w:lvl>
   </w:abstractNum>
-  <w:num w:numId="1" w16cid:durableId="1303079210">
+  <w:num w:numId="1">
     <w:abstractNumId w:val="11"/>
   </w:num>
-  <w:num w:numId="2" w16cid:durableId="943684027">
+  <w:num w:numId="2">
     <w:abstractNumId w:val="18"/>
   </w:num>
-  <w:num w:numId="3" w16cid:durableId="1718621844">
+  <w:num w:numId="3">
     <w:abstractNumId w:val="15"/>
   </w:num>
-  <w:num w:numId="4" w16cid:durableId="1272321317">
+  <w:num w:numId="4">
     <w:abstractNumId w:val="34"/>
   </w:num>
-  <w:num w:numId="5" w16cid:durableId="992223400">
+  <w:num w:numId="5">
     <w:abstractNumId w:val="34"/>
   </w:num>
-  <w:num w:numId="6" w16cid:durableId="1294675103">
+  <w:num w:numId="6">
     <w:abstractNumId w:val="15"/>
   </w:num>
-  <w:num w:numId="7" w16cid:durableId="1277063353">
+  <w:num w:numId="7">
     <w:abstractNumId w:val="15"/>
   </w:num>
-  <w:num w:numId="8" w16cid:durableId="115832729">
+  <w:num w:numId="8">
     <w:abstractNumId w:val="15"/>
   </w:num>
-  <w:num w:numId="9" w16cid:durableId="198710048">
+  <w:num w:numId="9">
     <w:abstractNumId w:val="15"/>
   </w:num>
-  <w:num w:numId="10" w16cid:durableId="937106397">
+  <w:num w:numId="10">
     <w:abstractNumId w:val="34"/>
   </w:num>
-  <w:num w:numId="11" w16cid:durableId="1832676327">
+  <w:num w:numId="11">
     <w:abstractNumId w:val="15"/>
   </w:num>
-  <w:num w:numId="12" w16cid:durableId="110904429">
+  <w:num w:numId="12">
     <w:abstractNumId w:val="21"/>
   </w:num>
-  <w:num w:numId="13" w16cid:durableId="1355376072">
+  <w:num w:numId="13">
     <w:abstractNumId w:val="20"/>
   </w:num>
-  <w:num w:numId="14" w16cid:durableId="1654992513">
+  <w:num w:numId="14">
     <w:abstractNumId w:val="19"/>
   </w:num>
-  <w:num w:numId="15" w16cid:durableId="808472738">
+  <w:num w:numId="15">
     <w:abstractNumId w:val="16"/>
   </w:num>
-  <w:num w:numId="16" w16cid:durableId="440343371">
+  <w:num w:numId="16">
     <w:abstractNumId w:val="31"/>
   </w:num>
-  <w:num w:numId="17" w16cid:durableId="1803309971">
+  <w:num w:numId="17">
     <w:abstractNumId w:val="26"/>
   </w:num>
-  <w:num w:numId="18" w16cid:durableId="1491368550">
+  <w:num w:numId="18">
     <w:abstractNumId w:val="39"/>
   </w:num>
-  <w:num w:numId="19" w16cid:durableId="1629163001">
+  <w:num w:numId="19">
     <w:abstractNumId w:val="37"/>
   </w:num>
-  <w:num w:numId="20" w16cid:durableId="371031578">
+  <w:num w:numId="20">
     <w:abstractNumId w:val="10"/>
   </w:num>
-  <w:num w:numId="21" w16cid:durableId="1062214280">
+  <w:num w:numId="21">
     <w:abstractNumId w:val="35"/>
   </w:num>
-  <w:num w:numId="22" w16cid:durableId="1694915504">
+  <w:num w:numId="22">
     <w:abstractNumId w:val="25"/>
   </w:num>
-  <w:num w:numId="23" w16cid:durableId="401758323">
+  <w:num w:numId="23">
     <w:abstractNumId w:val="23"/>
   </w:num>
-  <w:num w:numId="24" w16cid:durableId="663167930">
+  <w:num w:numId="24">
     <w:abstractNumId w:val="13"/>
   </w:num>
-  <w:num w:numId="25" w16cid:durableId="1102382466">
+  <w:num w:numId="25">
     <w:abstractNumId w:val="17"/>
   </w:num>
-  <w:num w:numId="26" w16cid:durableId="528299751">
+  <w:num w:numId="26">
     <w:abstractNumId w:val="12"/>
   </w:num>
-  <w:num w:numId="27" w16cid:durableId="1787306964">
+  <w:num w:numId="27">
     <w:abstractNumId w:val="30"/>
   </w:num>
-  <w:num w:numId="28" w16cid:durableId="951014787">
+  <w:num w:numId="28">
     <w:abstractNumId w:val="33"/>
   </w:num>
-  <w:num w:numId="29" w16cid:durableId="1618560596">
+  <w:num w:numId="29">
     <w:abstractNumId w:val="28"/>
   </w:num>
-  <w:num w:numId="30" w16cid:durableId="731738813">
+  <w:num w:numId="30">
     <w:abstractNumId w:val="29"/>
   </w:num>
-  <w:num w:numId="31" w16cid:durableId="51775710">
+  <w:num w:numId="31">
     <w:abstractNumId w:val="36"/>
   </w:num>
-  <w:num w:numId="32" w16cid:durableId="996498423">
+  <w:num w:numId="32">
     <w:abstractNumId w:val="8"/>
   </w:num>
-  <w:num w:numId="33" w16cid:durableId="1217622168">
+  <w:num w:numId="33">
     <w:abstractNumId w:val="3"/>
   </w:num>
-  <w:num w:numId="34" w16cid:durableId="1602445378">
+  <w:num w:numId="34">
     <w:abstractNumId w:val="2"/>
   </w:num>
-  <w:num w:numId="35" w16cid:durableId="2147310909">
+  <w:num w:numId="35">
     <w:abstractNumId w:val="1"/>
   </w:num>
-  <w:num w:numId="36" w16cid:durableId="1838884620">
+  <w:num w:numId="36">
     <w:abstractNumId w:val="0"/>
   </w:num>
-  <w:num w:numId="37" w16cid:durableId="2085452271">
+  <w:num w:numId="37">
     <w:abstractNumId w:val="9"/>
   </w:num>
-  <w:num w:numId="38" w16cid:durableId="700978070">
+  <w:num w:numId="38">
     <w:abstractNumId w:val="7"/>
   </w:num>
-  <w:num w:numId="39" w16cid:durableId="1699086799">
+  <w:num w:numId="39">
     <w:abstractNumId w:val="6"/>
   </w:num>
-  <w:num w:numId="40" w16cid:durableId="1397897634">
+  <w:num w:numId="40">
     <w:abstractNumId w:val="5"/>
   </w:num>
-  <w:num w:numId="41" w16cid:durableId="1099527097">
+  <w:num w:numId="41">
     <w:abstractNumId w:val="4"/>
   </w:num>
-  <w:num w:numId="42" w16cid:durableId="207108754">
+  <w:num w:numId="42">
     <w:abstractNumId w:val="27"/>
   </w:num>
-  <w:num w:numId="43" w16cid:durableId="1288052673">
+  <w:num w:numId="43">
     <w:abstractNumId w:val="24"/>
   </w:num>
-  <w:num w:numId="44" w16cid:durableId="515921533">
+  <w:num w:numId="44">
     <w:abstractNumId w:val="38"/>
   </w:num>
-  <w:num w:numId="45" w16cid:durableId="1392189220">
+  <w:num w:numId="45">
     <w:abstractNumId w:val="14"/>
   </w:num>
-  <w:num w:numId="46" w16cid:durableId="1859007456">
+  <w:num w:numId="46">
     <w:abstractNumId w:val="22"/>
   </w:num>
-  <w:num w:numId="47" w16cid:durableId="1359234315">
+  <w:num w:numId="47">
     <w:abstractNumId w:val="32"/>
   </w:num>
   <w:numIdMacAtCleanup w:val="4"/>
@@ -6327,7 +6474,7 @@
 </file>
 
 <file path=word/styles.xml><?xml version="1.0" encoding="utf-8"?>
-<w:styles xmlns:mc="http://schemas.openxmlformats.org/markup-compatibility/2006" xmlns:r="http://schemas.openxmlformats.org/officeDocument/2006/relationships" xmlns:w="http://schemas.openxmlformats.org/wordprocessingml/2006/main" xmlns:w14="http://schemas.microsoft.com/office/word/2010/wordml" xmlns:w15="http://schemas.microsoft.com/office/word/2012/wordml" xmlns:w16cex="http://schemas.microsoft.com/office/word/2018/wordml/cex" xmlns:w16cid="http://schemas.microsoft.com/office/word/2016/wordml/cid" xmlns:w16="http://schemas.microsoft.com/office/word/2018/wordml" xmlns:w16sdtdh="http://schemas.microsoft.com/office/word/2020/wordml/sdtdatahash" xmlns:w16se="http://schemas.microsoft.com/office/word/2015/wordml/symex" mc:Ignorable="w14 w15 w16se w16cid w16 w16cex w16sdtdh">
+<w:styles xmlns:mc="http://schemas.openxmlformats.org/markup-compatibility/2006" xmlns:r="http://schemas.openxmlformats.org/officeDocument/2006/relationships" xmlns:w="http://schemas.openxmlformats.org/wordprocessingml/2006/main" xmlns:w14="http://schemas.microsoft.com/office/word/2010/wordml" xmlns:w15="http://schemas.microsoft.com/office/word/2012/wordml" xmlns:w16se="http://schemas.microsoft.com/office/word/2015/wordml/symex" mc:Ignorable="w14 w15 w16se">
   <w:docDefaults>
     <w:rPrDefault>
       <w:rPr>
@@ -6337,7 +6484,7 @@
     </w:rPrDefault>
     <w:pPrDefault/>
   </w:docDefaults>
-  <w:latentStyles w:defLockedState="0" w:defUIPriority="0" w:defSemiHidden="0" w:defUnhideWhenUsed="0" w:defQFormat="0" w:count="376">
+  <w:latentStyles w:defLockedState="0" w:defUIPriority="0" w:defSemiHidden="0" w:defUnhideWhenUsed="0" w:defQFormat="0" w:count="371">
     <w:lsdException w:name="Normal" w:qFormat="1"/>
     <w:lsdException w:name="heading 1" w:qFormat="1"/>
     <w:lsdException w:name="heading 2" w:qFormat="1"/>
@@ -6616,11 +6763,6 @@
     <w:lsdException w:name="List Table 5 Dark Accent 6" w:uiPriority="50"/>
     <w:lsdException w:name="List Table 6 Colorful Accent 6" w:uiPriority="51"/>
     <w:lsdException w:name="List Table 7 Colorful Accent 6" w:uiPriority="52"/>
-    <w:lsdException w:name="Mention" w:semiHidden="1" w:uiPriority="99" w:unhideWhenUsed="1"/>
-    <w:lsdException w:name="Smart Hyperlink" w:semiHidden="1" w:uiPriority="99" w:unhideWhenUsed="1"/>
-    <w:lsdException w:name="Hashtag" w:semiHidden="1" w:uiPriority="99" w:unhideWhenUsed="1"/>
-    <w:lsdException w:name="Unresolved Mention" w:semiHidden="1" w:uiPriority="99" w:unhideWhenUsed="1"/>
-    <w:lsdException w:name="Smart Link" w:semiHidden="1" w:uiPriority="99" w:unhideWhenUsed="1"/>
   </w:latentStyles>
   <w:style w:type="paragraph" w:default="1" w:styleId="Normal">
     <w:name w:val="Normal"/>
@@ -7646,6 +7788,21 @@
 </file>
 
 <file path=customXml/item1.xml><?xml version="1.0" encoding="utf-8"?>
+<p:properties xmlns:p="http://schemas.microsoft.com/office/2006/metadata/properties" xmlns:xsi="http://www.w3.org/2001/XMLSchema-instance" xmlns:pc="http://schemas.microsoft.com/office/infopath/2007/PartnerControls">
+  <documentManagement/>
+</p:properties>
+</file>
+
+<file path=customXml/item2.xml><?xml version="1.0" encoding="utf-8"?>
+<?mso-contentType ?>
+<FormTemplates xmlns="http://schemas.microsoft.com/sharepoint/v3/contenttype/forms">
+  <Display>DocumentLibraryForm</Display>
+  <Edit>DocumentLibraryForm</Edit>
+  <New>DocumentLibraryForm</New>
+</FormTemplates>
+</file>
+
+<file path=customXml/item3.xml><?xml version="1.0" encoding="utf-8"?>
 <ct:contentTypeSchema xmlns:ct="http://schemas.microsoft.com/office/2006/metadata/contentType" xmlns:ma="http://schemas.microsoft.com/office/2006/metadata/properties/metaAttributes" ct:_="" ma:_="" ma:contentTypeName="Document" ma:contentTypeID="0x0101003734B6D107A25845AB2522ADC28B3B3E" ma:contentTypeVersion="4" ma:contentTypeDescription="Crée un document." ma:contentTypeScope="" ma:versionID="1270590737929903d99b4ee00cff317b">
   <xsd:schema xmlns:xsd="http://www.w3.org/2001/XMLSchema" xmlns:xs="http://www.w3.org/2001/XMLSchema" xmlns:p="http://schemas.microsoft.com/office/2006/metadata/properties" xmlns:ns2="942c1ac8-3c2f-4e04-82c9-bf60e5c91e86" targetNamespace="http://schemas.microsoft.com/office/2006/metadata/properties" ma:root="true" ma:fieldsID="9852b8b708a458e35bddf3a119f9708c" ns2:_="">
     <xsd:import namespace="942c1ac8-3c2f-4e04-82c9-bf60e5c91e86"/>
@@ -7789,26 +7946,28 @@
 </ct:contentTypeSchema>
 </file>
 
-<file path=customXml/item2.xml><?xml version="1.0" encoding="utf-8"?>
-<?mso-contentType ?>
-<FormTemplates xmlns="http://schemas.microsoft.com/sharepoint/v3/contenttype/forms">
-  <Display>DocumentLibraryForm</Display>
-  <Edit>DocumentLibraryForm</Edit>
-  <New>DocumentLibraryForm</New>
-</FormTemplates>
-</file>
-
-<file path=customXml/item3.xml><?xml version="1.0" encoding="utf-8"?>
+<file path=customXml/item4.xml><?xml version="1.0" encoding="utf-8"?>
 <b:Sources xmlns:b="http://schemas.openxmlformats.org/officeDocument/2006/bibliography" xmlns="http://schemas.openxmlformats.org/officeDocument/2006/bibliography" SelectedStyle="\APA.XSL" StyleName="APA"/>
 </file>
 
-<file path=customXml/item4.xml><?xml version="1.0" encoding="utf-8"?>
-<p:properties xmlns:p="http://schemas.microsoft.com/office/2006/metadata/properties" xmlns:xsi="http://www.w3.org/2001/XMLSchema-instance" xmlns:pc="http://schemas.microsoft.com/office/infopath/2007/PartnerControls">
-  <documentManagement/>
-</p:properties>
+<file path=customXml/itemProps1.xml><?xml version="1.0" encoding="utf-8"?>
+<ds:datastoreItem xmlns:ds="http://schemas.openxmlformats.org/officeDocument/2006/customXml" ds:itemID="{3C97D7D6-2ED9-4BFE-B088-F30B1C84E717}">
+  <ds:schemaRefs>
+    <ds:schemaRef ds:uri="http://schemas.microsoft.com/office/2006/metadata/properties"/>
+    <ds:schemaRef ds:uri="http://schemas.microsoft.com/office/infopath/2007/PartnerControls"/>
+  </ds:schemaRefs>
+</ds:datastoreItem>
 </file>
 
-<file path=customXml/itemProps1.xml><?xml version="1.0" encoding="utf-8"?>
+<file path=customXml/itemProps2.xml><?xml version="1.0" encoding="utf-8"?>
+<ds:datastoreItem xmlns:ds="http://schemas.openxmlformats.org/officeDocument/2006/customXml" ds:itemID="{5EB6BB5D-9E9F-40E0-8DA9-648B9D0F4FAE}">
+  <ds:schemaRefs>
+    <ds:schemaRef ds:uri="http://schemas.microsoft.com/sharepoint/v3/contenttype/forms"/>
+  </ds:schemaRefs>
+</ds:datastoreItem>
+</file>
+
+<file path=customXml/itemProps3.xml><?xml version="1.0" encoding="utf-8"?>
 <ds:datastoreItem xmlns:ds="http://schemas.openxmlformats.org/officeDocument/2006/customXml" ds:itemID="{CA496CAD-1CA9-4D15-814B-74390D29B6BB}">
   <ds:schemaRefs>
     <ds:schemaRef ds:uri="http://schemas.microsoft.com/office/2006/metadata/contentType"/>
@@ -7826,27 +7985,10 @@
 </ds:datastoreItem>
 </file>
 
-<file path=customXml/itemProps2.xml><?xml version="1.0" encoding="utf-8"?>
-<ds:datastoreItem xmlns:ds="http://schemas.openxmlformats.org/officeDocument/2006/customXml" ds:itemID="{5EB6BB5D-9E9F-40E0-8DA9-648B9D0F4FAE}">
-  <ds:schemaRefs>
-    <ds:schemaRef ds:uri="http://schemas.microsoft.com/sharepoint/v3/contenttype/forms"/>
-  </ds:schemaRefs>
-</ds:datastoreItem>
-</file>
-
-<file path=customXml/itemProps3.xml><?xml version="1.0" encoding="utf-8"?>
-<ds:datastoreItem xmlns:ds="http://schemas.openxmlformats.org/officeDocument/2006/customXml" ds:itemID="{C8C35155-3E6A-4058-B6E4-303717845E3B}">
+<file path=customXml/itemProps4.xml><?xml version="1.0" encoding="utf-8"?>
+<ds:datastoreItem xmlns:ds="http://schemas.openxmlformats.org/officeDocument/2006/customXml" ds:itemID="{AA81200C-769E-430A-AD95-3000A93E3358}">
   <ds:schemaRefs>
     <ds:schemaRef ds:uri="http://schemas.openxmlformats.org/officeDocument/2006/bibliography"/>
   </ds:schemaRefs>
 </ds:datastoreItem>
-</file>
-
-<file path=customXml/itemProps4.xml><?xml version="1.0" encoding="utf-8"?>
-<ds:datastoreItem xmlns:ds="http://schemas.openxmlformats.org/officeDocument/2006/customXml" ds:itemID="{3C97D7D6-2ED9-4BFE-B088-F30B1C84E717}">
-  <ds:schemaRefs>
-    <ds:schemaRef ds:uri="http://schemas.microsoft.com/office/2006/metadata/properties"/>
-    <ds:schemaRef ds:uri="http://schemas.microsoft.com/office/infopath/2007/PartnerControls"/>
-  </ds:schemaRefs>
-</ds:datastoreItem>
 </file>
</xml_diff>